<commit_message>
Changed eJSL language: - Changed "primary attribute" to "unique attribute" - Moved "HTMLType" from Attribute to DetailsPage - Added standard types for implicit code generation (Integer, Boolean, Textarea, Textfield, Time, Date, Datetime, Link, Image, File, Label) - Added HTML types for specific field type definition within the DetailsPage definition
</commit_message>
<xml_diff>
--- a/eJSL/de.thm.icampus.ejsl/conventions/type_mappings.docx
+++ b/eJSL/de.thm.icampus.ejsl/conventions/type_mappings.docx
@@ -91,13 +91,7 @@
               <w:cnfStyle w:val="100000000000" w:firstRow="1" w:lastRow="0" w:firstColumn="0" w:lastColumn="0" w:oddVBand="0" w:evenVBand="0" w:oddHBand="0" w:evenHBand="0" w:firstRowFirstColumn="0" w:firstRowLastColumn="0" w:lastRowFirstColumn="0" w:lastRowLastColumn="0"/>
             </w:pPr>
             <w:r>
-              <w:t>HTML Type</w:t>
-            </w:r>
-            <w:r>
-              <w:t xml:space="preserve"> Details</w:t>
-            </w:r>
-            <w:r>
-              <w:t xml:space="preserve"> (even </w:t>
+              <w:t xml:space="preserve">HTML Type Details (even </w:t>
             </w:r>
             <w:proofErr w:type="spellStart"/>
             <w:r>
@@ -387,10 +381,7 @@
               <w:t>time NOT NULL</w:t>
             </w:r>
             <w:r>
-              <w:t xml:space="preserve"> DEFAULT '</w:t>
-            </w:r>
-            <w:r>
-              <w:t>00:00:00'</w:t>
+              <w:t xml:space="preserve"> DEFAULT '00:00:00'</w:t>
             </w:r>
           </w:p>
         </w:tc>
@@ -791,7 +782,11 @@
             <w:cnfStyle w:val="001000000000" w:firstRow="0" w:lastRow="0" w:firstColumn="1" w:lastColumn="0" w:oddVBand="0" w:evenVBand="0" w:oddHBand="0" w:evenHBand="0" w:firstRowFirstColumn="0" w:firstRowLastColumn="0" w:lastRowFirstColumn="0" w:lastRowLastColumn="0"/>
             <w:tcW w:w="1369" w:type="dxa"/>
           </w:tcPr>
-          <w:p/>
+          <w:p>
+            <w:r>
+              <w:t>Label</w:t>
+            </w:r>
+          </w:p>
         </w:tc>
         <w:tc>
           <w:tcPr>
@@ -802,6 +797,9 @@
               <w:jc w:val="left"/>
               <w:cnfStyle w:val="000000010000" w:firstRow="0" w:lastRow="0" w:firstColumn="0" w:lastColumn="0" w:oddVBand="0" w:evenVBand="0" w:oddHBand="0" w:evenHBand="1" w:firstRowFirstColumn="0" w:firstRowLastColumn="0" w:lastRowFirstColumn="0" w:lastRowLastColumn="0"/>
             </w:pPr>
+            <w:r>
+              <w:t>varchar(255) NOT NULL</w:t>
+            </w:r>
           </w:p>
         </w:tc>
         <w:tc>
@@ -812,6 +810,12 @@
             <w:pPr>
               <w:cnfStyle w:val="000000010000" w:firstRow="0" w:lastRow="0" w:firstColumn="0" w:lastColumn="0" w:oddVBand="0" w:evenVBand="0" w:oddHBand="0" w:evenHBand="1" w:firstRowFirstColumn="0" w:firstRowLastColumn="0" w:lastRowFirstColumn="0" w:lastRowLastColumn="0"/>
             </w:pPr>
+            <w:r>
+              <w:t>Input (Text)</w:t>
+            </w:r>
+            <w:r>
+              <w:t xml:space="preserve"> (not editable)</w:t>
+            </w:r>
           </w:p>
         </w:tc>
         <w:tc>
@@ -822,6 +826,9 @@
             <w:pPr>
               <w:cnfStyle w:val="000000010000" w:firstRow="0" w:lastRow="0" w:firstColumn="0" w:lastColumn="0" w:oddVBand="0" w:evenVBand="0" w:oddHBand="0" w:evenHBand="1" w:firstRowFirstColumn="0" w:firstRowLastColumn="0" w:lastRowFirstColumn="0" w:lastRowLastColumn="0"/>
             </w:pPr>
+            <w:r>
+              <w:t>Text</w:t>
+            </w:r>
           </w:p>
         </w:tc>
       </w:tr>

</xml_diff>

<commit_message>
Transformer basic version, we change that läter
</commit_message>
<xml_diff>
--- a/eJSL/de.thm.icampus.ejsl/conventions/type_mappings.docx
+++ b/eJSL/de.thm.icampus.ejsl/conventions/type_mappings.docx
@@ -811,10 +811,7 @@
               <w:cnfStyle w:val="000000010000" w:firstRow="0" w:lastRow="0" w:firstColumn="0" w:lastColumn="0" w:oddVBand="0" w:evenVBand="0" w:oddHBand="0" w:evenHBand="1" w:firstRowFirstColumn="0" w:firstRowLastColumn="0" w:lastRowFirstColumn="0" w:lastRowLastColumn="0"/>
             </w:pPr>
             <w:r>
-              <w:t>Input (Text)</w:t>
-            </w:r>
-            <w:r>
-              <w:t xml:space="preserve"> (not editable)</w:t>
+              <w:t>Input (Text) (not editable)</w:t>
             </w:r>
           </w:p>
         </w:tc>
@@ -1831,6 +1828,7 @@
       <w:spacing w:after="0" w:line="240" w:lineRule="auto"/>
     </w:pPr>
     <w:tblPr>
+      <w:tblInd w:w="0" w:type="dxa"/>
       <w:tblBorders>
         <w:top w:val="single" w:sz="4" w:space="0" w:color="auto"/>
         <w:left w:val="single" w:sz="4" w:space="0" w:color="auto"/>
@@ -1839,6 +1837,12 @@
         <w:insideH w:val="single" w:sz="4" w:space="0" w:color="auto"/>
         <w:insideV w:val="single" w:sz="4" w:space="0" w:color="auto"/>
       </w:tblBorders>
+      <w:tblCellMar>
+        <w:top w:w="0" w:type="dxa"/>
+        <w:left w:w="108" w:type="dxa"/>
+        <w:bottom w:w="0" w:type="dxa"/>
+        <w:right w:w="108" w:type="dxa"/>
+      </w:tblCellMar>
     </w:tblPr>
   </w:style>
   <w:style w:type="table" w:styleId="HelleSchattierung">
@@ -1855,10 +1859,17 @@
     <w:tblPr>
       <w:tblStyleRowBandSize w:val="1"/>
       <w:tblStyleColBandSize w:val="1"/>
+      <w:tblInd w:w="0" w:type="dxa"/>
       <w:tblBorders>
         <w:top w:val="single" w:sz="8" w:space="0" w:color="000000" w:themeColor="text1"/>
         <w:bottom w:val="single" w:sz="8" w:space="0" w:color="000000" w:themeColor="text1"/>
       </w:tblBorders>
+      <w:tblCellMar>
+        <w:top w:w="0" w:type="dxa"/>
+        <w:left w:w="108" w:type="dxa"/>
+        <w:bottom w:w="0" w:type="dxa"/>
+        <w:right w:w="108" w:type="dxa"/>
+      </w:tblCellMar>
     </w:tblPr>
     <w:tblStylePr w:type="firstRow">
       <w:pPr>
@@ -1951,10 +1962,17 @@
     <w:tblPr>
       <w:tblStyleRowBandSize w:val="1"/>
       <w:tblStyleColBandSize w:val="1"/>
+      <w:tblInd w:w="0" w:type="dxa"/>
       <w:tblBorders>
         <w:top w:val="single" w:sz="8" w:space="0" w:color="5F5F5F" w:themeColor="accent5"/>
         <w:bottom w:val="single" w:sz="8" w:space="0" w:color="5F5F5F" w:themeColor="accent5"/>
       </w:tblBorders>
+      <w:tblCellMar>
+        <w:top w:w="0" w:type="dxa"/>
+        <w:left w:w="108" w:type="dxa"/>
+        <w:bottom w:w="0" w:type="dxa"/>
+        <w:right w:w="108" w:type="dxa"/>
+      </w:tblCellMar>
     </w:tblPr>
     <w:tblStylePr w:type="firstRow">
       <w:pPr>
@@ -2044,6 +2062,7 @@
     <w:tblPr>
       <w:tblStyleRowBandSize w:val="1"/>
       <w:tblStyleColBandSize w:val="1"/>
+      <w:tblInd w:w="0" w:type="dxa"/>
       <w:tblBorders>
         <w:top w:val="single" w:sz="8" w:space="0" w:color="5F5F5F" w:themeColor="accent5"/>
         <w:left w:val="single" w:sz="8" w:space="0" w:color="5F5F5F" w:themeColor="accent5"/>
@@ -2052,6 +2071,12 @@
         <w:insideH w:val="single" w:sz="8" w:space="0" w:color="5F5F5F" w:themeColor="accent5"/>
         <w:insideV w:val="single" w:sz="8" w:space="0" w:color="5F5F5F" w:themeColor="accent5"/>
       </w:tblBorders>
+      <w:tblCellMar>
+        <w:top w:w="0" w:type="dxa"/>
+        <w:left w:w="108" w:type="dxa"/>
+        <w:bottom w:w="0" w:type="dxa"/>
+        <w:right w:w="108" w:type="dxa"/>
+      </w:tblCellMar>
     </w:tblPr>
     <w:tblStylePr w:type="firstRow">
       <w:pPr>
@@ -2940,6 +2965,7 @@
       <w:spacing w:after="0" w:line="240" w:lineRule="auto"/>
     </w:pPr>
     <w:tblPr>
+      <w:tblInd w:w="0" w:type="dxa"/>
       <w:tblBorders>
         <w:top w:val="single" w:sz="4" w:space="0" w:color="auto"/>
         <w:left w:val="single" w:sz="4" w:space="0" w:color="auto"/>
@@ -2948,6 +2974,12 @@
         <w:insideH w:val="single" w:sz="4" w:space="0" w:color="auto"/>
         <w:insideV w:val="single" w:sz="4" w:space="0" w:color="auto"/>
       </w:tblBorders>
+      <w:tblCellMar>
+        <w:top w:w="0" w:type="dxa"/>
+        <w:left w:w="108" w:type="dxa"/>
+        <w:bottom w:w="0" w:type="dxa"/>
+        <w:right w:w="108" w:type="dxa"/>
+      </w:tblCellMar>
     </w:tblPr>
   </w:style>
   <w:style w:type="table" w:styleId="HelleSchattierung">
@@ -2964,10 +2996,17 @@
     <w:tblPr>
       <w:tblStyleRowBandSize w:val="1"/>
       <w:tblStyleColBandSize w:val="1"/>
+      <w:tblInd w:w="0" w:type="dxa"/>
       <w:tblBorders>
         <w:top w:val="single" w:sz="8" w:space="0" w:color="000000" w:themeColor="text1"/>
         <w:bottom w:val="single" w:sz="8" w:space="0" w:color="000000" w:themeColor="text1"/>
       </w:tblBorders>
+      <w:tblCellMar>
+        <w:top w:w="0" w:type="dxa"/>
+        <w:left w:w="108" w:type="dxa"/>
+        <w:bottom w:w="0" w:type="dxa"/>
+        <w:right w:w="108" w:type="dxa"/>
+      </w:tblCellMar>
     </w:tblPr>
     <w:tblStylePr w:type="firstRow">
       <w:pPr>
@@ -3060,10 +3099,17 @@
     <w:tblPr>
       <w:tblStyleRowBandSize w:val="1"/>
       <w:tblStyleColBandSize w:val="1"/>
+      <w:tblInd w:w="0" w:type="dxa"/>
       <w:tblBorders>
         <w:top w:val="single" w:sz="8" w:space="0" w:color="5F5F5F" w:themeColor="accent5"/>
         <w:bottom w:val="single" w:sz="8" w:space="0" w:color="5F5F5F" w:themeColor="accent5"/>
       </w:tblBorders>
+      <w:tblCellMar>
+        <w:top w:w="0" w:type="dxa"/>
+        <w:left w:w="108" w:type="dxa"/>
+        <w:bottom w:w="0" w:type="dxa"/>
+        <w:right w:w="108" w:type="dxa"/>
+      </w:tblCellMar>
     </w:tblPr>
     <w:tblStylePr w:type="firstRow">
       <w:pPr>
@@ -3153,6 +3199,7 @@
     <w:tblPr>
       <w:tblStyleRowBandSize w:val="1"/>
       <w:tblStyleColBandSize w:val="1"/>
+      <w:tblInd w:w="0" w:type="dxa"/>
       <w:tblBorders>
         <w:top w:val="single" w:sz="8" w:space="0" w:color="5F5F5F" w:themeColor="accent5"/>
         <w:left w:val="single" w:sz="8" w:space="0" w:color="5F5F5F" w:themeColor="accent5"/>
@@ -3161,6 +3208,12 @@
         <w:insideH w:val="single" w:sz="8" w:space="0" w:color="5F5F5F" w:themeColor="accent5"/>
         <w:insideV w:val="single" w:sz="8" w:space="0" w:color="5F5F5F" w:themeColor="accent5"/>
       </w:tblBorders>
+      <w:tblCellMar>
+        <w:top w:w="0" w:type="dxa"/>
+        <w:left w:w="108" w:type="dxa"/>
+        <w:bottom w:w="0" w:type="dxa"/>
+        <w:right w:w="108" w:type="dxa"/>
+      </w:tblCellMar>
     </w:tblPr>
     <w:tblStylePr w:type="firstRow">
       <w:pPr>

</xml_diff>